<commit_message>
relazione giornaliera e partition
</commit_message>
<xml_diff>
--- a/relazioni_giornaliere.docx
+++ b/relazioni_giornaliere.docx
@@ -67,6 +67,7 @@
           <w:p>
             <w:pPr>
               <w:pStyle w:val="Contenutotabella"/>
+              <w:widowControl w:val="false"/>
               <w:jc w:val="center"/>
               <w:rPr>
                 <w:b/>
@@ -91,6 +92,7 @@
           <w:p>
             <w:pPr>
               <w:pStyle w:val="Contenutotabella"/>
+              <w:widowControl w:val="false"/>
               <w:jc w:val="center"/>
               <w:rPr>
                 <w:b/>
@@ -115,6 +117,7 @@
           <w:p>
             <w:pPr>
               <w:pStyle w:val="Contenutotabella"/>
+              <w:widowControl w:val="false"/>
               <w:jc w:val="center"/>
               <w:rPr>
                 <w:b/>
@@ -143,6 +146,7 @@
           <w:p>
             <w:pPr>
               <w:pStyle w:val="Contenutotabella"/>
+              <w:widowControl w:val="false"/>
               <w:jc w:val="center"/>
               <w:rPr/>
             </w:pPr>
@@ -153,6 +157,7 @@
           <w:p>
             <w:pPr>
               <w:pStyle w:val="Contenutotabella"/>
+              <w:widowControl w:val="false"/>
               <w:jc w:val="center"/>
               <w:rPr/>
             </w:pPr>
@@ -170,6 +175,7 @@
           <w:p>
             <w:pPr>
               <w:pStyle w:val="Contenutotabella"/>
+              <w:widowControl w:val="false"/>
               <w:jc w:val="center"/>
               <w:rPr/>
             </w:pPr>
@@ -187,6 +193,7 @@
           <w:p>
             <w:pPr>
               <w:pStyle w:val="Contenutotabella"/>
+              <w:widowControl w:val="false"/>
               <w:jc w:val="center"/>
               <w:rPr/>
             </w:pPr>
@@ -208,6 +215,7 @@
           <w:p>
             <w:pPr>
               <w:pStyle w:val="Contenutotabella"/>
+              <w:widowControl w:val="false"/>
               <w:jc w:val="center"/>
               <w:rPr/>
             </w:pPr>
@@ -224,6 +232,7 @@
           <w:p>
             <w:pPr>
               <w:pStyle w:val="Contenutotabella"/>
+              <w:widowControl w:val="false"/>
               <w:jc w:val="center"/>
               <w:rPr/>
             </w:pPr>
@@ -241,6 +250,7 @@
           <w:p>
             <w:pPr>
               <w:pStyle w:val="Contenutotabella"/>
+              <w:widowControl w:val="false"/>
               <w:jc w:val="center"/>
               <w:rPr/>
             </w:pPr>
@@ -262,6 +272,7 @@
           <w:p>
             <w:pPr>
               <w:pStyle w:val="Contenutotabella"/>
+              <w:widowControl w:val="false"/>
               <w:jc w:val="center"/>
               <w:rPr/>
             </w:pPr>
@@ -278,6 +289,7 @@
           <w:p>
             <w:pPr>
               <w:pStyle w:val="Contenutotabella"/>
+              <w:widowControl w:val="false"/>
               <w:jc w:val="center"/>
               <w:rPr/>
             </w:pPr>
@@ -295,6 +307,7 @@
           <w:p>
             <w:pPr>
               <w:pStyle w:val="Contenutotabella"/>
+              <w:widowControl w:val="false"/>
               <w:jc w:val="center"/>
               <w:rPr/>
             </w:pPr>
@@ -335,8 +348,8 @@
       </w:pPr>
       <w:r>
         <w:rPr>
-          <w:b/>
-          <w:bCs/>
+          <w:b w:val="false"/>
+          <w:bCs w:val="false"/>
         </w:rPr>
       </w:r>
     </w:p>
@@ -356,6 +369,71 @@
           <w:bCs w:val="false"/>
         </w:rPr>
         <w:t>08/03/2022</w:t>
+      </w:r>
+    </w:p>
+    <w:p>
+      <w:pPr>
+        <w:pStyle w:val="Normal"/>
+        <w:jc w:val="left"/>
+        <w:rPr>
+          <w:u w:val="single"/>
+        </w:rPr>
+      </w:pPr>
+      <w:r>
+        <w:rPr>
+          <w:u w:val="single"/>
+        </w:rPr>
+        <w:t>Sono tutti algoritmi di selezione</w:t>
+      </w:r>
+      <w:r>
+        <w:rPr>
+          <w:u w:val="none"/>
+        </w:rPr>
+        <w:t>: trovare il k</w:t>
+      </w:r>
+      <w:r>
+        <w:rPr>
+          <w:i/>
+          <w:iCs/>
+          <w:u w:val="none"/>
+        </w:rPr>
+        <w:t>-esimo</w:t>
+      </w:r>
+      <w:r>
+        <w:rPr>
+          <w:i w:val="false"/>
+          <w:iCs w:val="false"/>
+          <w:u w:val="none"/>
+        </w:rPr>
+        <w:t xml:space="preserve"> elemento, ovvero l’elemento che finirebbe in posizione k se il vettore fosse ordinato.</w:t>
+      </w:r>
+    </w:p>
+    <w:p>
+      <w:pPr>
+        <w:pStyle w:val="Normal"/>
+        <w:jc w:val="left"/>
+        <w:rPr>
+          <w:b/>
+          <w:b/>
+          <w:bCs/>
+        </w:rPr>
+      </w:pPr>
+      <w:r>
+        <w:rPr/>
+      </w:r>
+    </w:p>
+    <w:p>
+      <w:pPr>
+        <w:pStyle w:val="Normal"/>
+        <w:jc w:val="left"/>
+        <w:rPr/>
+      </w:pPr>
+      <w:r>
+        <w:rPr>
+          <w:b w:val="false"/>
+          <w:bCs w:val="false"/>
+        </w:rPr>
+        <w:t>Quick Select</w:t>
       </w:r>
     </w:p>
     <w:p>
@@ -377,7 +455,7 @@
           <w:b w:val="false"/>
           <w:bCs w:val="false"/>
         </w:rPr>
-        <w:t>Quick Select</w:t>
+        <w:t>Variante di Quick Sort</w:t>
       </w:r>
     </w:p>
     <w:p>
@@ -385,7 +463,7 @@
         <w:pStyle w:val="Normal"/>
         <w:numPr>
           <w:ilvl w:val="0"/>
-          <w:numId w:val="2"/>
+          <w:numId w:val="1"/>
         </w:numPr>
         <w:jc w:val="left"/>
         <w:rPr>
@@ -399,28 +477,6 @@
           <w:b w:val="false"/>
           <w:bCs w:val="false"/>
         </w:rPr>
-        <w:t>Variante di Quick Sort</w:t>
-      </w:r>
-    </w:p>
-    <w:p>
-      <w:pPr>
-        <w:pStyle w:val="Normal"/>
-        <w:numPr>
-          <w:ilvl w:val="0"/>
-          <w:numId w:val="2"/>
-        </w:numPr>
-        <w:jc w:val="left"/>
-        <w:rPr>
-          <w:b w:val="false"/>
-          <w:b w:val="false"/>
-          <w:bCs w:val="false"/>
-        </w:rPr>
-      </w:pPr>
-      <w:r>
-        <w:rPr>
-          <w:b w:val="false"/>
-          <w:bCs w:val="false"/>
-        </w:rPr>
         <w:t>Ogni chiamata ricorsiva su un intervallo [</w:t>
       </w:r>
       <w:r>
@@ -440,10 +496,7 @@
         <w:t>] termina in tempo</w:t>
       </w:r>
       <w:r>
-        <w:rPr>
-          <w:b w:val="false"/>
-          <w:bCs w:val="false"/>
-        </w:rPr>
+        <w:rPr/>
       </w:r>
       <m:oMath xmlns:m="http://schemas.openxmlformats.org/officeDocument/2006/math">
         <m:r>
@@ -538,7 +591,7 @@
         <w:pStyle w:val="Normal"/>
         <w:numPr>
           <w:ilvl w:val="0"/>
-          <w:numId w:val="2"/>
+          <w:numId w:val="1"/>
         </w:numPr>
         <w:jc w:val="left"/>
         <w:rPr>
@@ -583,7 +636,7 @@
         <w:pStyle w:val="Normal"/>
         <w:numPr>
           <w:ilvl w:val="1"/>
-          <w:numId w:val="2"/>
+          <w:numId w:val="1"/>
         </w:numPr>
         <w:jc w:val="left"/>
         <w:rPr>
@@ -593,13 +646,7 @@
         </w:rPr>
       </w:pPr>
       <w:r>
-        <w:rPr>
-          <w:rFonts w:eastAsia="Calibri" w:cs=""/>
-          <w:b w:val="false"/>
-          <w:bCs w:val="false"/>
-          <w:i w:val="false"/>
-          <w:iCs w:val="false"/>
-        </w:rPr>
+        <w:rPr/>
       </w:r>
       <m:oMath xmlns:m="http://schemas.openxmlformats.org/officeDocument/2006/math">
         <m:r>
@@ -651,7 +698,7 @@
         <w:pStyle w:val="Normal"/>
         <w:numPr>
           <w:ilvl w:val="1"/>
-          <w:numId w:val="2"/>
+          <w:numId w:val="1"/>
         </w:numPr>
         <w:jc w:val="left"/>
         <w:rPr>
@@ -661,13 +708,7 @@
         </w:rPr>
       </w:pPr>
       <w:r>
-        <w:rPr>
-          <w:rFonts w:eastAsia="Calibri" w:cs=""/>
-          <w:b w:val="false"/>
-          <w:bCs w:val="false"/>
-          <w:i w:val="false"/>
-          <w:iCs w:val="false"/>
-        </w:rPr>
+        <w:rPr/>
       </w:r>
       <m:oMath xmlns:m="http://schemas.openxmlformats.org/officeDocument/2006/math">
         <m:r>
@@ -705,18 +746,25 @@
     <w:p>
       <w:pPr>
         <w:pStyle w:val="Normal"/>
+        <w:numPr>
+          <w:ilvl w:val="0"/>
+          <w:numId w:val="1"/>
+        </w:numPr>
         <w:jc w:val="left"/>
         <w:rPr>
-          <w:b w:val="false"/>
-          <w:b w:val="false"/>
-          <w:bCs w:val="false"/>
-        </w:rPr>
-      </w:pPr>
-      <w:r>
-        <w:rPr>
-          <w:b w:val="false"/>
-          <w:bCs w:val="false"/>
-        </w:rPr>
+          <w:u w:val="single"/>
+        </w:rPr>
+      </w:pPr>
+      <w:r>
+        <w:rPr/>
+        <w:t xml:space="preserve">L’algoritmo è ricorsivo, utilizza la metodologia </w:t>
+      </w:r>
+      <w:r>
+        <w:rPr>
+          <w:i/>
+          <w:iCs/>
+        </w:rPr>
+        <w:t>prune and search</w:t>
       </w:r>
     </w:p>
     <w:p>
@@ -731,9 +779,23 @@
       </w:pPr>
       <w:r>
         <w:rPr>
-          <w:b/>
-          <w:bCs/>
-        </w:rPr>
+          <w:b w:val="false"/>
+          <w:bCs w:val="false"/>
+        </w:rPr>
+      </w:r>
+    </w:p>
+    <w:p>
+      <w:pPr>
+        <w:pStyle w:val="Normal"/>
+        <w:jc w:val="left"/>
+        <w:rPr>
+          <w:b w:val="false"/>
+          <w:b w:val="false"/>
+          <w:bCs w:val="false"/>
+        </w:rPr>
+      </w:pPr>
+      <w:r>
+        <w:rPr/>
       </w:r>
     </w:p>
     <w:sectPr>
@@ -754,125 +816,6 @@
   <w:abstractNum w:abstractNumId="1">
     <w:lvl w:ilvl="0">
       <w:start w:val="1"/>
-      <w:numFmt w:val="decimal"/>
-      <w:lvlText w:val="%1."/>
-      <w:lvlJc w:val="left"/>
-      <w:pPr>
-        <w:tabs>
-          <w:tab w:val="num" w:pos="720"/>
-        </w:tabs>
-        <w:ind w:left="720" w:hanging="360"/>
-      </w:pPr>
-      <w:rPr/>
-    </w:lvl>
-    <w:lvl w:ilvl="1">
-      <w:start w:val="1"/>
-      <w:numFmt w:val="decimal"/>
-      <w:lvlText w:val="%2."/>
-      <w:lvlJc w:val="left"/>
-      <w:pPr>
-        <w:tabs>
-          <w:tab w:val="num" w:pos="1080"/>
-        </w:tabs>
-        <w:ind w:left="1080" w:hanging="360"/>
-      </w:pPr>
-      <w:rPr/>
-    </w:lvl>
-    <w:lvl w:ilvl="2">
-      <w:start w:val="1"/>
-      <w:numFmt w:val="decimal"/>
-      <w:lvlText w:val="%3."/>
-      <w:lvlJc w:val="left"/>
-      <w:pPr>
-        <w:tabs>
-          <w:tab w:val="num" w:pos="1440"/>
-        </w:tabs>
-        <w:ind w:left="1440" w:hanging="360"/>
-      </w:pPr>
-      <w:rPr/>
-    </w:lvl>
-    <w:lvl w:ilvl="3">
-      <w:start w:val="1"/>
-      <w:numFmt w:val="decimal"/>
-      <w:lvlText w:val="%4."/>
-      <w:lvlJc w:val="left"/>
-      <w:pPr>
-        <w:tabs>
-          <w:tab w:val="num" w:pos="1800"/>
-        </w:tabs>
-        <w:ind w:left="1800" w:hanging="360"/>
-      </w:pPr>
-      <w:rPr/>
-    </w:lvl>
-    <w:lvl w:ilvl="4">
-      <w:start w:val="1"/>
-      <w:numFmt w:val="decimal"/>
-      <w:lvlText w:val="%5."/>
-      <w:lvlJc w:val="left"/>
-      <w:pPr>
-        <w:tabs>
-          <w:tab w:val="num" w:pos="2160"/>
-        </w:tabs>
-        <w:ind w:left="2160" w:hanging="360"/>
-      </w:pPr>
-      <w:rPr/>
-    </w:lvl>
-    <w:lvl w:ilvl="5">
-      <w:start w:val="1"/>
-      <w:numFmt w:val="decimal"/>
-      <w:lvlText w:val="%6."/>
-      <w:lvlJc w:val="left"/>
-      <w:pPr>
-        <w:tabs>
-          <w:tab w:val="num" w:pos="2520"/>
-        </w:tabs>
-        <w:ind w:left="2520" w:hanging="360"/>
-      </w:pPr>
-      <w:rPr/>
-    </w:lvl>
-    <w:lvl w:ilvl="6">
-      <w:start w:val="1"/>
-      <w:numFmt w:val="decimal"/>
-      <w:lvlText w:val="%7."/>
-      <w:lvlJc w:val="left"/>
-      <w:pPr>
-        <w:tabs>
-          <w:tab w:val="num" w:pos="2880"/>
-        </w:tabs>
-        <w:ind w:left="2880" w:hanging="360"/>
-      </w:pPr>
-      <w:rPr/>
-    </w:lvl>
-    <w:lvl w:ilvl="7">
-      <w:start w:val="1"/>
-      <w:numFmt w:val="decimal"/>
-      <w:lvlText w:val="%8."/>
-      <w:lvlJc w:val="left"/>
-      <w:pPr>
-        <w:tabs>
-          <w:tab w:val="num" w:pos="3240"/>
-        </w:tabs>
-        <w:ind w:left="3240" w:hanging="360"/>
-      </w:pPr>
-      <w:rPr/>
-    </w:lvl>
-    <w:lvl w:ilvl="8">
-      <w:start w:val="1"/>
-      <w:numFmt w:val="decimal"/>
-      <w:lvlText w:val="%9."/>
-      <w:lvlJc w:val="left"/>
-      <w:pPr>
-        <w:tabs>
-          <w:tab w:val="num" w:pos="3600"/>
-        </w:tabs>
-        <w:ind w:left="3600" w:hanging="360"/>
-      </w:pPr>
-      <w:rPr/>
-    </w:lvl>
-  </w:abstractNum>
-  <w:abstractNum w:abstractNumId="2">
-    <w:lvl w:ilvl="0">
-      <w:start w:val="1"/>
       <w:numFmt w:val="bullet"/>
       <w:lvlText w:val=""/>
       <w:lvlJc w:val="left"/>
@@ -1007,7 +950,7 @@
       </w:rPr>
     </w:lvl>
   </w:abstractNum>
-  <w:abstractNum w:abstractNumId="3">
+  <w:abstractNum w:abstractNumId="2">
     <w:lvl w:ilvl="0">
       <w:start w:val="1"/>
       <w:numFmt w:val="none"/>
@@ -1131,9 +1074,6 @@
   </w:num>
   <w:num w:numId="2">
     <w:abstractNumId w:val="2"/>
-  </w:num>
-  <w:num w:numId="3">
-    <w:abstractNumId w:val="3"/>
   </w:num>
 </w:numbering>
 </file>
@@ -1538,6 +1478,7 @@
     <w:qFormat/>
     <w:pPr>
       <w:widowControl/>
+      <w:suppressAutoHyphens w:val="true"/>
       <w:bidi w:val="0"/>
       <w:spacing w:before="0" w:after="0"/>
       <w:jc w:val="left"/>

</xml_diff>